<commit_message>
added image to main page
</commit_message>
<xml_diff>
--- a/doc/Möbius Furniturus.docx
+++ b/doc/Möbius Furniturus.docx
@@ -586,10 +586,12 @@
       </w:r>
     </w:p>
     <w:p>
+      <w:bookmarkStart w:id="0" w:name="_GoBack"/>
       <w:r>
         <w:t xml:space="preserve">Unser Webshop bietet nur qualitativ hochwertige, preiswerte und ausgewählte Möbel. </w:t>
       </w:r>
     </w:p>
+    <w:bookmarkEnd w:id="0"/>
     <w:p>
       <w:pPr>
         <w:pStyle w:val="berschrift2"/>
@@ -1360,8 +1362,6 @@
         </w:rPr>
         <w:t>, 300.-</w:t>
       </w:r>
-      <w:bookmarkStart w:id="0" w:name="_GoBack"/>
-      <w:bookmarkEnd w:id="0"/>
     </w:p>
     <w:p>
       <w:pPr>
@@ -1724,16 +1724,701 @@
       </w:r>
     </w:p>
     <w:p>
+      <w:pPr>
+        <w:rPr>
+          <w:rFonts w:asciiTheme="majorHAnsi" w:eastAsiaTheme="majorEastAsia" w:hAnsiTheme="majorHAnsi" w:cstheme="majorBidi"/>
+          <w:color w:val="2E74B5" w:themeColor="accent1" w:themeShade="BF"/>
+          <w:sz w:val="26"/>
+          <w:szCs w:val="26"/>
+        </w:rPr>
+      </w:pPr>
       <w:r>
         <w:br w:type="page"/>
       </w:r>
     </w:p>
     <w:p>
       <w:pPr>
-        <w:pStyle w:val="Listenabsatz"/>
-        <w:tabs>
-          <w:tab w:val="left" w:pos="2475"/>
-        </w:tabs>
+        <w:pStyle w:val="berschrift2"/>
+      </w:pPr>
+      <w:proofErr w:type="spellStart"/>
+      <w:r>
+        <w:lastRenderedPageBreak/>
+        <w:t>Use</w:t>
+      </w:r>
+      <w:proofErr w:type="spellEnd"/>
+      <w:r>
+        <w:t xml:space="preserve"> Case</w:t>
+      </w:r>
+    </w:p>
+    <w:p/>
+    <w:p/>
+    <w:p>
+      <w:r>
+        <w:br w:type="page"/>
+      </w:r>
+    </w:p>
+    <w:p>
+      <w:pPr>
+        <w:pStyle w:val="berschrift1"/>
+      </w:pPr>
+      <w:proofErr w:type="spellStart"/>
+      <w:r>
+        <w:lastRenderedPageBreak/>
+        <w:t>Negotium</w:t>
+      </w:r>
+      <w:proofErr w:type="spellEnd"/>
+      <w:r>
+        <w:t xml:space="preserve"> 1.4</w:t>
+      </w:r>
+      <w:r>
+        <w:t xml:space="preserve">: </w:t>
+      </w:r>
+    </w:p>
+    <w:p>
+      <w:pPr>
+        <w:pStyle w:val="Default"/>
+      </w:pPr>
+    </w:p>
+    <w:p>
+      <w:pPr>
+        <w:pStyle w:val="Default"/>
+        <w:rPr>
+          <w:rFonts w:cstheme="minorBidi"/>
+          <w:color w:val="auto"/>
+        </w:rPr>
+      </w:pPr>
+    </w:p>
+    <w:p>
+      <w:pPr>
+        <w:pStyle w:val="Default"/>
+        <w:spacing w:after="133"/>
+        <w:rPr>
+          <w:rFonts w:cstheme="minorBidi"/>
+          <w:sz w:val="32"/>
+          <w:szCs w:val="32"/>
+        </w:rPr>
+      </w:pPr>
+      <w:r>
+        <w:rPr>
+          <w:rFonts w:cstheme="minorBidi"/>
+          <w:color w:val="auto"/>
+          <w:sz w:val="32"/>
+          <w:szCs w:val="32"/>
+        </w:rPr>
+        <w:t xml:space="preserve">Read </w:t>
+      </w:r>
+      <w:proofErr w:type="spellStart"/>
+      <w:r>
+        <w:rPr>
+          <w:rFonts w:cstheme="minorBidi"/>
+          <w:color w:val="auto"/>
+          <w:sz w:val="32"/>
+          <w:szCs w:val="32"/>
+        </w:rPr>
+        <w:t>about</w:t>
+      </w:r>
+      <w:proofErr w:type="spellEnd"/>
+      <w:r>
+        <w:rPr>
+          <w:rFonts w:cstheme="minorBidi"/>
+          <w:color w:val="auto"/>
+          <w:sz w:val="32"/>
+          <w:szCs w:val="32"/>
+        </w:rPr>
+        <w:t xml:space="preserve"> </w:t>
+      </w:r>
+      <w:proofErr w:type="spellStart"/>
+      <w:r>
+        <w:rPr>
+          <w:rFonts w:cstheme="minorBidi"/>
+          <w:color w:val="auto"/>
+          <w:sz w:val="32"/>
+          <w:szCs w:val="32"/>
+        </w:rPr>
+        <w:t>the</w:t>
+      </w:r>
+      <w:proofErr w:type="spellEnd"/>
+      <w:r>
+        <w:rPr>
+          <w:rFonts w:cstheme="minorBidi"/>
+          <w:color w:val="auto"/>
+          <w:sz w:val="32"/>
+          <w:szCs w:val="32"/>
+        </w:rPr>
+        <w:t xml:space="preserve"> Design </w:t>
+      </w:r>
+      <w:proofErr w:type="spellStart"/>
+      <w:r>
+        <w:rPr>
+          <w:rFonts w:cstheme="minorBidi"/>
+          <w:color w:val="auto"/>
+          <w:sz w:val="32"/>
+          <w:szCs w:val="32"/>
+        </w:rPr>
+        <w:t>of</w:t>
+      </w:r>
+      <w:proofErr w:type="spellEnd"/>
+      <w:r>
+        <w:rPr>
+          <w:rFonts w:cstheme="minorBidi"/>
+          <w:color w:val="auto"/>
+          <w:sz w:val="32"/>
+          <w:szCs w:val="32"/>
+        </w:rPr>
+        <w:t xml:space="preserve"> Web Pages </w:t>
+      </w:r>
+      <w:proofErr w:type="spellStart"/>
+      <w:r>
+        <w:rPr>
+          <w:rFonts w:cstheme="minorBidi"/>
+          <w:color w:val="auto"/>
+          <w:sz w:val="32"/>
+          <w:szCs w:val="32"/>
+        </w:rPr>
+        <w:t>and</w:t>
+      </w:r>
+      <w:proofErr w:type="spellEnd"/>
+      <w:r>
+        <w:rPr>
+          <w:rFonts w:cstheme="minorBidi"/>
+          <w:color w:val="auto"/>
+          <w:sz w:val="32"/>
+          <w:szCs w:val="32"/>
+        </w:rPr>
+        <w:t xml:space="preserve"> Web Shops in </w:t>
+      </w:r>
+      <w:proofErr w:type="spellStart"/>
+      <w:r>
+        <w:rPr>
+          <w:rFonts w:cstheme="minorBidi"/>
+          <w:color w:val="auto"/>
+          <w:sz w:val="32"/>
+          <w:szCs w:val="32"/>
+        </w:rPr>
+        <w:t>general</w:t>
+      </w:r>
+      <w:proofErr w:type="spellEnd"/>
+      <w:r>
+        <w:rPr>
+          <w:rFonts w:cstheme="minorBidi"/>
+          <w:color w:val="auto"/>
+          <w:sz w:val="32"/>
+          <w:szCs w:val="32"/>
+        </w:rPr>
+        <w:t xml:space="preserve">. </w:t>
+      </w:r>
+      <w:proofErr w:type="spellStart"/>
+      <w:r>
+        <w:rPr>
+          <w:rFonts w:cstheme="minorBidi"/>
+          <w:color w:val="auto"/>
+          <w:sz w:val="32"/>
+          <w:szCs w:val="32"/>
+        </w:rPr>
+        <w:t>Have</w:t>
+      </w:r>
+      <w:proofErr w:type="spellEnd"/>
+      <w:r>
+        <w:rPr>
+          <w:rFonts w:cstheme="minorBidi"/>
+          <w:color w:val="auto"/>
+          <w:sz w:val="32"/>
+          <w:szCs w:val="32"/>
+        </w:rPr>
+        <w:t xml:space="preserve"> a </w:t>
+      </w:r>
+      <w:proofErr w:type="spellStart"/>
+      <w:r>
+        <w:rPr>
+          <w:rFonts w:cstheme="minorBidi"/>
+          <w:color w:val="auto"/>
+          <w:sz w:val="32"/>
+          <w:szCs w:val="32"/>
+        </w:rPr>
+        <w:t>look</w:t>
+      </w:r>
+      <w:proofErr w:type="spellEnd"/>
+      <w:r>
+        <w:rPr>
+          <w:rFonts w:cstheme="minorBidi"/>
+          <w:color w:val="auto"/>
+          <w:sz w:val="32"/>
+          <w:szCs w:val="32"/>
+        </w:rPr>
+        <w:t xml:space="preserve"> at </w:t>
+      </w:r>
+      <w:proofErr w:type="spellStart"/>
+      <w:r>
+        <w:rPr>
+          <w:rFonts w:cstheme="minorBidi"/>
+          <w:color w:val="auto"/>
+          <w:sz w:val="32"/>
+          <w:szCs w:val="32"/>
+        </w:rPr>
+        <w:t>the</w:t>
+      </w:r>
+      <w:proofErr w:type="spellEnd"/>
+      <w:r>
+        <w:rPr>
+          <w:rFonts w:cstheme="minorBidi"/>
+          <w:color w:val="auto"/>
+          <w:sz w:val="32"/>
+          <w:szCs w:val="32"/>
+        </w:rPr>
+        <w:t xml:space="preserve"> design </w:t>
+      </w:r>
+      <w:proofErr w:type="spellStart"/>
+      <w:r>
+        <w:rPr>
+          <w:rFonts w:cstheme="minorBidi"/>
+          <w:color w:val="auto"/>
+          <w:sz w:val="32"/>
+          <w:szCs w:val="32"/>
+        </w:rPr>
+        <w:t>of</w:t>
+      </w:r>
+      <w:proofErr w:type="spellEnd"/>
+      <w:r>
+        <w:rPr>
+          <w:rFonts w:cstheme="minorBidi"/>
+          <w:color w:val="auto"/>
+          <w:sz w:val="32"/>
+          <w:szCs w:val="32"/>
+        </w:rPr>
+        <w:t xml:space="preserve"> </w:t>
+      </w:r>
+      <w:proofErr w:type="spellStart"/>
+      <w:r>
+        <w:rPr>
+          <w:rFonts w:cstheme="minorBidi"/>
+          <w:color w:val="auto"/>
+          <w:sz w:val="32"/>
+          <w:szCs w:val="32"/>
+        </w:rPr>
+        <w:t>existing</w:t>
+      </w:r>
+      <w:proofErr w:type="spellEnd"/>
+      <w:r>
+        <w:rPr>
+          <w:rFonts w:cstheme="minorBidi"/>
+          <w:color w:val="auto"/>
+          <w:sz w:val="32"/>
+          <w:szCs w:val="32"/>
+        </w:rPr>
+        <w:t xml:space="preserve"> </w:t>
+      </w:r>
+      <w:proofErr w:type="spellStart"/>
+      <w:r>
+        <w:rPr>
+          <w:rFonts w:cstheme="minorBidi"/>
+          <w:color w:val="auto"/>
+          <w:sz w:val="32"/>
+          <w:szCs w:val="32"/>
+        </w:rPr>
+        <w:t>shops</w:t>
+      </w:r>
+      <w:proofErr w:type="spellEnd"/>
+      <w:r>
+        <w:rPr>
+          <w:rFonts w:cstheme="minorBidi"/>
+          <w:color w:val="auto"/>
+          <w:sz w:val="32"/>
+          <w:szCs w:val="32"/>
+        </w:rPr>
+        <w:t xml:space="preserve"> </w:t>
+      </w:r>
+      <w:proofErr w:type="spellStart"/>
+      <w:r>
+        <w:rPr>
+          <w:rFonts w:cstheme="minorBidi"/>
+          <w:color w:val="auto"/>
+          <w:sz w:val="32"/>
+          <w:szCs w:val="32"/>
+        </w:rPr>
+        <w:t>and</w:t>
+      </w:r>
+      <w:proofErr w:type="spellEnd"/>
+      <w:r>
+        <w:rPr>
+          <w:rFonts w:cstheme="minorBidi"/>
+          <w:color w:val="auto"/>
+          <w:sz w:val="32"/>
+          <w:szCs w:val="32"/>
+        </w:rPr>
+        <w:t xml:space="preserve"> </w:t>
+      </w:r>
+      <w:proofErr w:type="spellStart"/>
+      <w:r>
+        <w:rPr>
+          <w:rFonts w:cstheme="minorBidi"/>
+          <w:color w:val="auto"/>
+          <w:sz w:val="32"/>
+          <w:szCs w:val="32"/>
+        </w:rPr>
+        <w:t>think</w:t>
+      </w:r>
+      <w:proofErr w:type="spellEnd"/>
+      <w:r>
+        <w:rPr>
+          <w:rFonts w:cstheme="minorBidi"/>
+          <w:color w:val="auto"/>
+          <w:sz w:val="32"/>
+          <w:szCs w:val="32"/>
+        </w:rPr>
+        <w:t xml:space="preserve"> </w:t>
+      </w:r>
+      <w:proofErr w:type="spellStart"/>
+      <w:r>
+        <w:rPr>
+          <w:rFonts w:cstheme="minorBidi"/>
+          <w:color w:val="auto"/>
+          <w:sz w:val="32"/>
+          <w:szCs w:val="32"/>
+        </w:rPr>
+        <w:t>about</w:t>
+      </w:r>
+      <w:proofErr w:type="spellEnd"/>
+      <w:r>
+        <w:rPr>
+          <w:rFonts w:cstheme="minorBidi"/>
+          <w:color w:val="auto"/>
+          <w:sz w:val="32"/>
+          <w:szCs w:val="32"/>
+        </w:rPr>
+        <w:t xml:space="preserve"> </w:t>
+      </w:r>
+      <w:proofErr w:type="spellStart"/>
+      <w:r>
+        <w:rPr>
+          <w:rFonts w:cstheme="minorBidi"/>
+          <w:color w:val="auto"/>
+          <w:sz w:val="32"/>
+          <w:szCs w:val="32"/>
+        </w:rPr>
+        <w:t>what</w:t>
+      </w:r>
+      <w:proofErr w:type="spellEnd"/>
+      <w:r>
+        <w:rPr>
+          <w:rFonts w:cstheme="minorBidi"/>
+          <w:color w:val="auto"/>
+          <w:sz w:val="32"/>
+          <w:szCs w:val="32"/>
+        </w:rPr>
+        <w:t xml:space="preserve"> </w:t>
+      </w:r>
+      <w:proofErr w:type="spellStart"/>
+      <w:r>
+        <w:rPr>
+          <w:rFonts w:cstheme="minorBidi"/>
+          <w:color w:val="auto"/>
+          <w:sz w:val="32"/>
+          <w:szCs w:val="32"/>
+        </w:rPr>
+        <w:t>you</w:t>
+      </w:r>
+      <w:proofErr w:type="spellEnd"/>
+      <w:r>
+        <w:rPr>
+          <w:rFonts w:cstheme="minorBidi"/>
+          <w:color w:val="auto"/>
+          <w:sz w:val="32"/>
+          <w:szCs w:val="32"/>
+        </w:rPr>
+        <w:t xml:space="preserve"> like </w:t>
+      </w:r>
+      <w:proofErr w:type="spellStart"/>
+      <w:r>
+        <w:rPr>
+          <w:rFonts w:cstheme="minorBidi"/>
+          <w:color w:val="auto"/>
+          <w:sz w:val="32"/>
+          <w:szCs w:val="32"/>
+        </w:rPr>
+        <w:t>and</w:t>
+      </w:r>
+      <w:proofErr w:type="spellEnd"/>
+      <w:r>
+        <w:rPr>
+          <w:rFonts w:cstheme="minorBidi"/>
+          <w:color w:val="auto"/>
+          <w:sz w:val="32"/>
+          <w:szCs w:val="32"/>
+        </w:rPr>
+        <w:t xml:space="preserve"> </w:t>
+      </w:r>
+      <w:proofErr w:type="spellStart"/>
+      <w:r>
+        <w:rPr>
+          <w:rFonts w:cstheme="minorBidi"/>
+          <w:color w:val="auto"/>
+          <w:sz w:val="32"/>
+          <w:szCs w:val="32"/>
+        </w:rPr>
+        <w:t>what</w:t>
+      </w:r>
+      <w:proofErr w:type="spellEnd"/>
+      <w:r>
+        <w:rPr>
+          <w:rFonts w:cstheme="minorBidi"/>
+          <w:color w:val="auto"/>
+          <w:sz w:val="32"/>
+          <w:szCs w:val="32"/>
+        </w:rPr>
+        <w:t xml:space="preserve"> not (</w:t>
+      </w:r>
+      <w:r>
+        <w:rPr>
+          <w:rFonts w:cstheme="minorBidi"/>
+          <w:color w:val="699BBD"/>
+          <w:sz w:val="32"/>
+          <w:szCs w:val="32"/>
+        </w:rPr>
+        <w:t xml:space="preserve">http://www.webpagesthatsuck.com </w:t>
+      </w:r>
+      <w:proofErr w:type="spellStart"/>
+      <w:r>
+        <w:rPr>
+          <w:rFonts w:cstheme="minorBidi"/>
+          <w:sz w:val="32"/>
+          <w:szCs w:val="32"/>
+        </w:rPr>
+        <w:t>is</w:t>
+      </w:r>
+      <w:proofErr w:type="spellEnd"/>
+      <w:r>
+        <w:rPr>
+          <w:rFonts w:cstheme="minorBidi"/>
+          <w:sz w:val="32"/>
+          <w:szCs w:val="32"/>
+        </w:rPr>
+        <w:t xml:space="preserve"> </w:t>
+      </w:r>
+      <w:proofErr w:type="spellStart"/>
+      <w:r>
+        <w:rPr>
+          <w:rFonts w:cstheme="minorBidi"/>
+          <w:sz w:val="32"/>
+          <w:szCs w:val="32"/>
+        </w:rPr>
+        <w:t>interesting</w:t>
+      </w:r>
+      <w:proofErr w:type="spellEnd"/>
+      <w:r>
+        <w:rPr>
+          <w:rFonts w:cstheme="minorBidi"/>
+          <w:sz w:val="32"/>
+          <w:szCs w:val="32"/>
+        </w:rPr>
+        <w:t xml:space="preserve"> in </w:t>
+      </w:r>
+      <w:proofErr w:type="spellStart"/>
+      <w:r>
+        <w:rPr>
+          <w:rFonts w:cstheme="minorBidi"/>
+          <w:sz w:val="32"/>
+          <w:szCs w:val="32"/>
+        </w:rPr>
+        <w:t>that</w:t>
+      </w:r>
+      <w:proofErr w:type="spellEnd"/>
+      <w:r>
+        <w:rPr>
+          <w:rFonts w:cstheme="minorBidi"/>
+          <w:sz w:val="32"/>
+          <w:szCs w:val="32"/>
+        </w:rPr>
+        <w:t xml:space="preserve"> </w:t>
+      </w:r>
+      <w:proofErr w:type="spellStart"/>
+      <w:r>
+        <w:rPr>
+          <w:rFonts w:cstheme="minorBidi"/>
+          <w:sz w:val="32"/>
+          <w:szCs w:val="32"/>
+        </w:rPr>
+        <w:t>respect</w:t>
+      </w:r>
+      <w:proofErr w:type="spellEnd"/>
+      <w:r>
+        <w:rPr>
+          <w:rFonts w:cstheme="minorBidi"/>
+          <w:sz w:val="32"/>
+          <w:szCs w:val="32"/>
+        </w:rPr>
+        <w:t xml:space="preserve">). </w:t>
+      </w:r>
+    </w:p>
+    <w:p>
+      <w:pPr>
+        <w:pStyle w:val="Default"/>
+        <w:rPr>
+          <w:rFonts w:eastAsia="MS Gothic"/>
+          <w:sz w:val="32"/>
+          <w:szCs w:val="32"/>
+          <w:lang w:val="fr-CH"/>
+        </w:rPr>
+      </w:pPr>
+      <w:r>
+        <w:rPr>
+          <w:rFonts w:ascii="MS Gothic" w:eastAsia="MS Gothic" w:cs="MS Gothic" w:hint="eastAsia"/>
+          <w:color w:val="F9A400"/>
+          <w:sz w:val="25"/>
+          <w:szCs w:val="25"/>
+          <w:lang w:val="fr-CH"/>
+        </w:rPr>
+        <w:t>▶</w:t>
+      </w:r>
+      <w:proofErr w:type="spellStart"/>
+      <w:r>
+        <w:rPr>
+          <w:rFonts w:eastAsia="MS Gothic"/>
+          <w:sz w:val="32"/>
+          <w:szCs w:val="32"/>
+          <w:lang w:val="fr-CH"/>
+        </w:rPr>
+        <w:t>Write</w:t>
+      </w:r>
+      <w:proofErr w:type="spellEnd"/>
+      <w:r>
+        <w:rPr>
+          <w:rFonts w:eastAsia="MS Gothic"/>
+          <w:sz w:val="32"/>
+          <w:szCs w:val="32"/>
+          <w:lang w:val="fr-CH"/>
+        </w:rPr>
+        <w:t xml:space="preserve"> down a </w:t>
+      </w:r>
+      <w:proofErr w:type="spellStart"/>
+      <w:r>
+        <w:rPr>
+          <w:rFonts w:eastAsia="MS Gothic"/>
+          <w:sz w:val="32"/>
+          <w:szCs w:val="32"/>
+          <w:lang w:val="fr-CH"/>
+        </w:rPr>
+        <w:t>list</w:t>
+      </w:r>
+      <w:proofErr w:type="spellEnd"/>
+      <w:r>
+        <w:rPr>
+          <w:rFonts w:eastAsia="MS Gothic"/>
+          <w:sz w:val="32"/>
+          <w:szCs w:val="32"/>
+          <w:lang w:val="fr-CH"/>
+        </w:rPr>
+        <w:t xml:space="preserve"> of important design </w:t>
+      </w:r>
+      <w:proofErr w:type="spellStart"/>
+      <w:r>
+        <w:rPr>
+          <w:rFonts w:eastAsia="MS Gothic"/>
+          <w:sz w:val="32"/>
+          <w:szCs w:val="32"/>
+          <w:lang w:val="fr-CH"/>
+        </w:rPr>
+        <w:t>rules</w:t>
+      </w:r>
+      <w:proofErr w:type="spellEnd"/>
+      <w:r>
+        <w:rPr>
+          <w:rFonts w:eastAsia="MS Gothic"/>
+          <w:sz w:val="32"/>
+          <w:szCs w:val="32"/>
+          <w:lang w:val="fr-CH"/>
+        </w:rPr>
+        <w:t xml:space="preserve"> </w:t>
+      </w:r>
+      <w:proofErr w:type="spellStart"/>
+      <w:r>
+        <w:rPr>
+          <w:rFonts w:eastAsia="MS Gothic"/>
+          <w:sz w:val="32"/>
+          <w:szCs w:val="32"/>
+          <w:lang w:val="fr-CH"/>
+        </w:rPr>
+        <w:t>that</w:t>
+      </w:r>
+      <w:proofErr w:type="spellEnd"/>
+      <w:r>
+        <w:rPr>
+          <w:rFonts w:eastAsia="MS Gothic"/>
+          <w:sz w:val="32"/>
+          <w:szCs w:val="32"/>
+          <w:lang w:val="fr-CH"/>
+        </w:rPr>
+        <w:t xml:space="preserve"> </w:t>
+      </w:r>
+      <w:proofErr w:type="spellStart"/>
+      <w:r>
+        <w:rPr>
+          <w:rFonts w:eastAsia="MS Gothic"/>
+          <w:sz w:val="32"/>
+          <w:szCs w:val="32"/>
+          <w:lang w:val="fr-CH"/>
+        </w:rPr>
+        <w:t>you</w:t>
+      </w:r>
+      <w:proofErr w:type="spellEnd"/>
+      <w:r>
+        <w:rPr>
+          <w:rFonts w:eastAsia="MS Gothic"/>
+          <w:sz w:val="32"/>
+          <w:szCs w:val="32"/>
+          <w:lang w:val="fr-CH"/>
+        </w:rPr>
+        <w:t xml:space="preserve"> </w:t>
+      </w:r>
+      <w:proofErr w:type="spellStart"/>
+      <w:r>
+        <w:rPr>
+          <w:rFonts w:eastAsia="MS Gothic"/>
+          <w:sz w:val="32"/>
+          <w:szCs w:val="32"/>
+          <w:lang w:val="fr-CH"/>
+        </w:rPr>
+        <w:t>want</w:t>
+      </w:r>
+      <w:proofErr w:type="spellEnd"/>
+      <w:r>
+        <w:rPr>
+          <w:rFonts w:eastAsia="MS Gothic"/>
+          <w:sz w:val="32"/>
+          <w:szCs w:val="32"/>
+          <w:lang w:val="fr-CH"/>
+        </w:rPr>
+        <w:t xml:space="preserve"> to </w:t>
+      </w:r>
+      <w:proofErr w:type="spellStart"/>
+      <w:r>
+        <w:rPr>
+          <w:rFonts w:eastAsia="MS Gothic"/>
+          <w:sz w:val="32"/>
+          <w:szCs w:val="32"/>
+          <w:lang w:val="fr-CH"/>
+        </w:rPr>
+        <w:t>follow</w:t>
+      </w:r>
+      <w:proofErr w:type="spellEnd"/>
+      <w:r>
+        <w:rPr>
+          <w:rFonts w:eastAsia="MS Gothic"/>
+          <w:sz w:val="32"/>
+          <w:szCs w:val="32"/>
+          <w:lang w:val="fr-CH"/>
+        </w:rPr>
+        <w:t xml:space="preserve">. </w:t>
+      </w:r>
+    </w:p>
+    <w:p>
+      <w:pPr>
+        <w:pStyle w:val="Listenabsatz"/>
+        <w:tabs>
+          <w:tab w:val="left" w:pos="2475"/>
+        </w:tabs>
+        <w:rPr>
+          <w:lang w:val="fr-CH"/>
+        </w:rPr>
       </w:pPr>
     </w:p>
     <w:sectPr>
@@ -1837,7 +2522,7 @@
             <w:noProof/>
             <w:lang w:val="de-DE"/>
           </w:rPr>
-          <w:t>6</w:t>
+          <w:t>7</w:t>
         </w:r>
         <w:r>
           <w:fldChar w:fldCharType="end"/>
@@ -1845,27 +2530,14 @@
         <w:r>
           <w:t xml:space="preserve"> / </w:t>
         </w:r>
-        <w:r>
-          <w:fldChar w:fldCharType="begin"/>
-        </w:r>
-        <w:r>
-          <w:instrText xml:space="preserve"> NUMPAGES   \* MERGEFORMAT </w:instrText>
-        </w:r>
-        <w:r>
-          <w:fldChar w:fldCharType="separate"/>
-        </w:r>
-        <w:r>
-          <w:rPr>
-            <w:noProof/>
-          </w:rPr>
-          <w:t>6</w:t>
-        </w:r>
-        <w:r>
-          <w:rPr>
-            <w:noProof/>
-          </w:rPr>
-          <w:fldChar w:fldCharType="end"/>
-        </w:r>
+        <w:fldSimple w:instr=" NUMPAGES   \* MERGEFORMAT ">
+          <w:r>
+            <w:rPr>
+              <w:noProof/>
+            </w:rPr>
+            <w:t>7</w:t>
+          </w:r>
+        </w:fldSimple>
       </w:sdtContent>
     </w:sdt>
   </w:p>
@@ -2919,6 +3591,22 @@
       <w:szCs w:val="24"/>
     </w:rPr>
   </w:style>
+  <w:style w:type="paragraph" w:customStyle="1" w:styleId="Default">
+    <w:name w:val="Default"/>
+    <w:rsid w:val="00DA200C"/>
+    <w:pPr>
+      <w:autoSpaceDE w:val="0"/>
+      <w:autoSpaceDN w:val="0"/>
+      <w:adjustRightInd w:val="0"/>
+      <w:spacing w:after="0" w:line="240" w:lineRule="auto"/>
+    </w:pPr>
+    <w:rPr>
+      <w:rFonts w:ascii="Lucida Sans" w:hAnsi="Lucida Sans" w:cs="Lucida Sans"/>
+      <w:color w:val="000000"/>
+      <w:sz w:val="24"/>
+      <w:szCs w:val="24"/>
+    </w:rPr>
+  </w:style>
 </w:styles>
 </file>
 

</xml_diff>